<commit_message>
Work done. Need testing and bugs fixing.
</commit_message>
<xml_diff>
--- a/Documents/CourseWorkNote.docx
+++ b/Documents/CourseWorkNote.docx
@@ -2611,10 +2611,10 @@
         </w:rPr>
         <w:lastRenderedPageBreak/>
         <w:drawing>
-          <wp:inline distT="0" distB="0" distL="0" distR="0" wp14:anchorId="3EAB1D66" wp14:editId="225F97A6">
-            <wp:extent cx="5608320" cy="6269286"/>
+          <wp:inline distT="0" distB="0" distL="0" distR="0" wp14:anchorId="0936BCFC" wp14:editId="0EF75090">
+            <wp:extent cx="6120765" cy="6786245"/>
             <wp:effectExtent l="0" t="0" r="0" b="0"/>
-            <wp:docPr id="2" name="Picture 2"/>
+            <wp:docPr id="3" name="Picture 3"/>
             <wp:cNvGraphicFramePr>
               <a:graphicFrameLocks xmlns:a="http://schemas.openxmlformats.org/drawingml/2006/main" noChangeAspect="1"/>
             </wp:cNvGraphicFramePr>
@@ -2634,7 +2634,7 @@
                   <pic:spPr>
                     <a:xfrm>
                       <a:off x="0" y="0"/>
-                      <a:ext cx="5614176" cy="6275833"/>
+                      <a:ext cx="6120765" cy="6786245"/>
                     </a:xfrm>
                     <a:prstGeom prst="rect">
                       <a:avLst/>
@@ -3635,9 +3635,9 @@
         <w:rPr>
           <w:sz w:val="28"/>
           <w:szCs w:val="28"/>
-          <w:lang w:val="en-US"/>
-        </w:rPr>
-        <w:t>n</w:t>
+          <w:lang w:val="ru-RU"/>
+        </w:rPr>
+        <w:t>1</w:t>
       </w:r>
       <w:r>
         <w:rPr>
@@ -3651,14 +3651,23 @@
           <w:sz w:val="28"/>
           <w:szCs w:val="28"/>
         </w:rPr>
-        <w:t>. Працівник</w:t>
-      </w:r>
-      <w:r>
-        <w:rPr>
-          <w:sz w:val="28"/>
-          <w:szCs w:val="28"/>
-        </w:rPr>
-        <w:t>у може відповідати лише один користувач, що має відповідний рівень доступу. В той ж час декілька працівників можуть використовувати одного й того ж користувача.</w:t>
+        <w:t xml:space="preserve">. </w:t>
+      </w:r>
+      <w:r>
+        <w:rPr>
+          <w:sz w:val="28"/>
+          <w:szCs w:val="28"/>
+        </w:rPr>
+        <w:t>Кожен працівник може входити до системи лише під одним користувачем, що дає змогу однозначно його ідентифікувати</w:t>
+      </w:r>
+      <w:bookmarkStart w:id="14" w:name="_GoBack"/>
+      <w:bookmarkEnd w:id="14"/>
+      <w:r>
+        <w:rPr>
+          <w:sz w:val="28"/>
+          <w:szCs w:val="28"/>
+        </w:rPr>
+        <w:t>.</w:t>
       </w:r>
     </w:p>
     <w:p>
@@ -4470,7 +4479,7 @@
           <w:szCs w:val="28"/>
         </w:rPr>
       </w:pPr>
-      <w:bookmarkStart w:id="14" w:name="_Toc512495610"/>
+      <w:bookmarkStart w:id="15" w:name="_Toc512495610"/>
       <w:r>
         <w:rPr>
           <w:rFonts w:ascii="Times New Roman" w:hAnsi="Times New Roman" w:cs="Times New Roman"/>
@@ -4493,7 +4502,7 @@
         <w:tab/>
         <w:t>Логічне проектування бази даних</w:t>
       </w:r>
-      <w:bookmarkEnd w:id="14"/>
+      <w:bookmarkEnd w:id="15"/>
     </w:p>
     <w:p>
       <w:pPr>
@@ -4897,7 +4906,7 @@
           <w:szCs w:val="28"/>
         </w:rPr>
       </w:pPr>
-      <w:bookmarkStart w:id="15" w:name="_Toc512495611"/>
+      <w:bookmarkStart w:id="16" w:name="_Toc512495611"/>
       <w:r>
         <w:rPr>
           <w:rFonts w:ascii="Times New Roman" w:hAnsi="Times New Roman" w:cs="Times New Roman"/>
@@ -4949,7 +4958,7 @@
         </w:rPr>
         <w:t>та</w:t>
       </w:r>
-      <w:bookmarkEnd w:id="15"/>
+      <w:bookmarkEnd w:id="16"/>
       <w:r>
         <w:rPr>
           <w:rFonts w:ascii="Times New Roman" w:hAnsi="Times New Roman" w:cs="Times New Roman"/>
@@ -5600,14 +5609,7 @@
           <w:sz w:val="28"/>
           <w:szCs w:val="28"/>
         </w:rPr>
-        <w:t>рівня доступу користувача. Функція використовує описане вище представлення, та на основі нього вибирає інформацію, що стосується конкретного користувача. Параметром приймає ідентифікатор користувача</w:t>
-      </w:r>
-      <w:r>
-        <w:rPr>
-          <w:sz w:val="28"/>
-          <w:szCs w:val="28"/>
-        </w:rPr>
-        <w:t>.</w:t>
+        <w:t>рівня доступу користувача. Функція використовує описане вище представлення, та на основі нього вибирає інформацію, що стосується конкретного користувача. Параметром приймає ідентифікатор користувача.</w:t>
       </w:r>
     </w:p>
     <w:p>
@@ -5630,28 +5632,7 @@
           <w:sz w:val="28"/>
           <w:szCs w:val="28"/>
         </w:rPr>
-        <w:t xml:space="preserve">Для вибору інформації </w:t>
-      </w:r>
-      <w:r>
-        <w:rPr>
-          <w:sz w:val="28"/>
-          <w:szCs w:val="28"/>
-        </w:rPr>
-        <w:t xml:space="preserve">про </w:t>
-      </w:r>
-      <w:r>
-        <w:rPr>
-          <w:sz w:val="28"/>
-          <w:szCs w:val="28"/>
-        </w:rPr>
-        <w:t>переміщення</w:t>
-      </w:r>
-      <w:r>
-        <w:rPr>
-          <w:sz w:val="28"/>
-          <w:szCs w:val="28"/>
-        </w:rPr>
-        <w:t xml:space="preserve"> пристроїв відповідно до</w:t>
+        <w:t>Для вибору інформації про переміщення пристроїв відповідно до</w:t>
       </w:r>
       <w:r>
         <w:rPr>
@@ -5665,14 +5646,7 @@
           <w:sz w:val="28"/>
           <w:szCs w:val="28"/>
         </w:rPr>
-        <w:t>рівня доступу користувача. Функція використовує описане вище представлення, та на основі нього вибирає інформацію, що стосується конкретного користувача. Параметром приймає ідентифікатор користувача</w:t>
-      </w:r>
-      <w:r>
-        <w:rPr>
-          <w:sz w:val="28"/>
-          <w:szCs w:val="28"/>
-        </w:rPr>
-        <w:t>.</w:t>
+        <w:t>рівня доступу користувача. Функція використовує описане вище представлення, та на основі нього вибирає інформацію, що стосується конкретного користувача. Параметром приймає ідентифікатор користувача.</w:t>
       </w:r>
     </w:p>
     <w:p>
@@ -5714,7 +5688,7 @@
         <w:pStyle w:val="Heading1"/>
         <w:spacing w:line="360" w:lineRule="auto"/>
       </w:pPr>
-      <w:bookmarkStart w:id="16" w:name="_Toc512495612"/>
+      <w:bookmarkStart w:id="17" w:name="_Toc512495612"/>
       <w:r>
         <w:t>РОЗДІЛ 3.</w:t>
       </w:r>
@@ -5722,7 +5696,7 @@
         <w:tab/>
         <w:t>РЕАЛІЗАЦІЯ ПРОГРАМИ РОБОТИ З БАЗОЮ ДАНИХ</w:t>
       </w:r>
-      <w:bookmarkEnd w:id="16"/>
+      <w:bookmarkEnd w:id="17"/>
     </w:p>
     <w:p>
       <w:pPr>
@@ -5738,7 +5712,7 @@
           <w:szCs w:val="28"/>
         </w:rPr>
       </w:pPr>
-      <w:bookmarkStart w:id="17" w:name="_Toc512495613"/>
+      <w:bookmarkStart w:id="18" w:name="_Toc512495613"/>
       <w:r>
         <w:rPr>
           <w:rFonts w:ascii="Times New Roman" w:hAnsi="Times New Roman" w:cs="Times New Roman"/>
@@ -5760,7 +5734,7 @@
         <w:tab/>
         <w:t>Реалізація доступу до даних</w:t>
       </w:r>
-      <w:bookmarkEnd w:id="17"/>
+      <w:bookmarkEnd w:id="18"/>
       <w:r>
         <w:rPr>
           <w:rFonts w:ascii="Times New Roman" w:hAnsi="Times New Roman" w:cs="Times New Roman"/>
@@ -6114,7 +6088,7 @@
         <w:ind w:firstLine="900"/>
         <w:jc w:val="both"/>
       </w:pPr>
-      <w:bookmarkStart w:id="18" w:name="_Toc512495614"/>
+      <w:bookmarkStart w:id="19" w:name="_Toc512495614"/>
       <w:r>
         <w:rPr>
           <w:rFonts w:ascii="Times New Roman" w:hAnsi="Times New Roman" w:cs="Times New Roman"/>
@@ -6136,7 +6110,7 @@
         <w:tab/>
         <w:t>Реалізація функціональних характеристик системи</w:t>
       </w:r>
-      <w:bookmarkEnd w:id="18"/>
+      <w:bookmarkEnd w:id="19"/>
     </w:p>
     <w:p>
       <w:pPr>
@@ -6293,7 +6267,7 @@
           <w:szCs w:val="28"/>
         </w:rPr>
       </w:pPr>
-      <w:bookmarkStart w:id="19" w:name="_Toc512495615"/>
+      <w:bookmarkStart w:id="20" w:name="_Toc512495615"/>
       <w:r>
         <w:rPr>
           <w:rFonts w:ascii="Times New Roman" w:hAnsi="Times New Roman" w:cs="Times New Roman"/>
@@ -6316,7 +6290,7 @@
         <w:tab/>
         <w:t>Опис роботи системи</w:t>
       </w:r>
-      <w:bookmarkEnd w:id="19"/>
+      <w:bookmarkEnd w:id="20"/>
     </w:p>
     <w:p>
       <w:pPr>
@@ -6334,8 +6308,6 @@
         </w:rPr>
         <w:t>.</w:t>
       </w:r>
-      <w:bookmarkStart w:id="20" w:name="_GoBack"/>
-      <w:bookmarkEnd w:id="20"/>
     </w:p>
     <w:p>
       <w:pPr>
@@ -9055,7 +9027,7 @@
 </file>
 
 <file path=customXml/itemProps1.xml><?xml version="1.0" encoding="utf-8"?>
-<ds:datastoreItem xmlns:ds="http://schemas.openxmlformats.org/officeDocument/2006/customXml" ds:itemID="{A9209DBC-566D-4CEB-AD1B-B33B6E050568}">
+<ds:datastoreItem xmlns:ds="http://schemas.openxmlformats.org/officeDocument/2006/customXml" ds:itemID="{515806A4-827F-4136-B4D4-2595C7F16D62}">
   <ds:schemaRefs>
     <ds:schemaRef ds:uri="http://schemas.openxmlformats.org/officeDocument/2006/bibliography"/>
   </ds:schemaRefs>

</xml_diff>